<commit_message>
updated added prior sensitivity
</commit_message>
<xml_diff>
--- a/manuscript/Chapter 2- kanz_terr_stage.docx
+++ b/manuscript/Chapter 2- kanz_terr_stage.docx
@@ -13,8 +13,10 @@
       </w:pPr>
       <w:bookmarkStart w:id="0" w:name="_heading=h.gjdgxs" w:colFirst="0" w:colLast="0"/>
       <w:bookmarkStart w:id="1" w:name="_Hlk66712891"/>
+      <w:bookmarkStart w:id="2" w:name="_GoBack"/>
       <w:bookmarkEnd w:id="0"/>
       <w:bookmarkEnd w:id="1"/>
+      <w:bookmarkEnd w:id="2"/>
       <w:r>
         <w:rPr>
           <w:rFonts w:ascii="Times New Roman" w:eastAsia="Times New Roman" w:hAnsi="Times New Roman" w:cs="Times New Roman"/>
@@ -795,7 +797,7 @@
         </w:rPr>
         <w:tab/>
       </w:r>
-      <w:bookmarkStart w:id="2" w:name="_Hlk48637343"/>
+      <w:bookmarkStart w:id="3" w:name="_Hlk48637343"/>
       <w:r>
         <w:rPr>
           <w:rFonts w:ascii="Times New Roman" w:eastAsia="Times New Roman" w:hAnsi="Times New Roman" w:cs="Times New Roman"/>
@@ -1243,8 +1245,8 @@
           <w:szCs w:val="24"/>
         </w:rPr>
       </w:pPr>
-      <w:bookmarkStart w:id="3" w:name="_Hlk48641726"/>
-      <w:bookmarkEnd w:id="2"/>
+      <w:bookmarkStart w:id="4" w:name="_Hlk48641726"/>
+      <w:bookmarkEnd w:id="3"/>
       <w:r>
         <w:rPr>
           <w:rFonts w:ascii="Times New Roman" w:eastAsia="Times New Roman" w:hAnsi="Times New Roman" w:cs="Times New Roman"/>
@@ -1348,7 +1350,7 @@
         </w:rPr>
         <w:t xml:space="preserve"> et al 2012, Nilsson et al 2018). </w:t>
       </w:r>
-      <w:bookmarkEnd w:id="3"/>
+      <w:bookmarkEnd w:id="4"/>
       <w:r>
         <w:rPr>
           <w:rFonts w:ascii="Times New Roman" w:eastAsia="Times New Roman" w:hAnsi="Times New Roman" w:cs="Times New Roman"/>
@@ -1889,7 +1891,7 @@
           <w:szCs w:val="24"/>
         </w:rPr>
       </w:pPr>
-      <w:bookmarkStart w:id="4" w:name="_Hlk48637263"/>
+      <w:bookmarkStart w:id="5" w:name="_Hlk48637263"/>
       <w:r>
         <w:rPr>
           <w:rFonts w:ascii="Times New Roman" w:eastAsia="Times New Roman" w:hAnsi="Times New Roman" w:cs="Times New Roman"/>
@@ -1946,7 +1948,7 @@
         </w:rPr>
         <w:t xml:space="preserve"> this study. </w:t>
       </w:r>
-      <w:bookmarkEnd w:id="4"/>
+      <w:bookmarkEnd w:id="5"/>
       <w:r>
         <w:rPr>
           <w:rFonts w:ascii="Times New Roman" w:eastAsia="Times New Roman" w:hAnsi="Times New Roman" w:cs="Times New Roman"/>
@@ -1972,7 +1974,7 @@
         </w:rPr>
         <w:t xml:space="preserve"> </w:t>
       </w:r>
-      <w:bookmarkStart w:id="5" w:name="_Hlk48638551"/>
+      <w:bookmarkStart w:id="6" w:name="_Hlk48638551"/>
       <w:r>
         <w:rPr>
           <w:rFonts w:ascii="Times New Roman" w:eastAsia="Times New Roman" w:hAnsi="Times New Roman" w:cs="Times New Roman"/>
@@ -2013,7 +2015,7 @@
         </w:rPr>
         <w:t xml:space="preserve">. </w:t>
       </w:r>
-      <w:bookmarkEnd w:id="5"/>
+      <w:bookmarkEnd w:id="6"/>
     </w:p>
     <w:p>
       <w:pPr>
@@ -2418,7 +2420,7 @@
         </w:rPr>
         <w:t xml:space="preserve">s to also increase. </w:t>
       </w:r>
-      <w:bookmarkStart w:id="6" w:name="_Hlk48638915"/>
+      <w:bookmarkStart w:id="7" w:name="_Hlk48638915"/>
       <w:r>
         <w:rPr>
           <w:rFonts w:ascii="Times New Roman" w:eastAsia="Times New Roman" w:hAnsi="Times New Roman" w:cs="Times New Roman"/>
@@ -2427,7 +2429,7 @@
         </w:rPr>
         <w:t xml:space="preserve">Three emergence traps were deployed at each site consisting of a 0.6m X 0.6m floating, pyramidal frame and a mesh covering (Cadmus et al. 2016). </w:t>
       </w:r>
-      <w:bookmarkStart w:id="7" w:name="_Hlk48643523"/>
+      <w:bookmarkStart w:id="8" w:name="_Hlk48643523"/>
       <w:r>
         <w:rPr>
           <w:rFonts w:ascii="Times New Roman" w:eastAsia="Times New Roman" w:hAnsi="Times New Roman" w:cs="Times New Roman"/>
@@ -2484,16 +2486,16 @@
         </w:rPr>
         <w:t xml:space="preserve">. </w:t>
       </w:r>
+      <w:bookmarkEnd w:id="8"/>
+      <w:r>
+        <w:rPr>
+          <w:rFonts w:ascii="Times New Roman" w:eastAsia="Times New Roman" w:hAnsi="Times New Roman" w:cs="Times New Roman"/>
+          <w:sz w:val="24"/>
+          <w:szCs w:val="24"/>
+        </w:rPr>
+        <w:t>Samples were frozen upon collection</w:t>
+      </w:r>
       <w:bookmarkEnd w:id="7"/>
-      <w:r>
-        <w:rPr>
-          <w:rFonts w:ascii="Times New Roman" w:eastAsia="Times New Roman" w:hAnsi="Times New Roman" w:cs="Times New Roman"/>
-          <w:sz w:val="24"/>
-          <w:szCs w:val="24"/>
-        </w:rPr>
-        <w:t>Samples were frozen upon collection</w:t>
-      </w:r>
-      <w:bookmarkEnd w:id="6"/>
       <w:r>
         <w:rPr>
           <w:rFonts w:ascii="Times New Roman" w:eastAsia="Times New Roman" w:hAnsi="Times New Roman" w:cs="Times New Roman"/>
@@ -2587,7 +2589,7 @@
         </w:rPr>
         <w:t xml:space="preserve"> fish that feed primarily at the surface or within approximately the top half of the water column. </w:t>
       </w:r>
-      <w:bookmarkStart w:id="8" w:name="_Hlk49157527"/>
+      <w:bookmarkStart w:id="9" w:name="_Hlk49157527"/>
       <w:r>
         <w:rPr>
           <w:rFonts w:ascii="Times New Roman" w:eastAsia="Times New Roman" w:hAnsi="Times New Roman" w:cs="Times New Roman"/>
@@ -2628,7 +2630,7 @@
         </w:rPr>
         <w:t xml:space="preserve">. </w:t>
       </w:r>
-      <w:bookmarkEnd w:id="8"/>
+      <w:bookmarkEnd w:id="9"/>
       <w:r>
         <w:rPr>
           <w:rFonts w:ascii="Times New Roman" w:eastAsia="Times New Roman" w:hAnsi="Times New Roman" w:cs="Times New Roman"/>
@@ -2688,7 +2690,7 @@
         </w:rPr>
         <w:t>Analysi</w:t>
       </w:r>
-      <w:commentRangeStart w:id="9"/>
+      <w:commentRangeStart w:id="10"/>
       <w:r>
         <w:rPr>
           <w:rFonts w:ascii="Times New Roman" w:eastAsia="Times New Roman" w:hAnsi="Times New Roman" w:cs="Times New Roman"/>
@@ -2698,12 +2700,12 @@
         </w:rPr>
         <w:t>s</w:t>
       </w:r>
-      <w:commentRangeEnd w:id="9"/>
+      <w:commentRangeEnd w:id="10"/>
       <w:r>
         <w:rPr>
           <w:rStyle w:val="CommentReference"/>
         </w:rPr>
-        <w:commentReference w:id="9"/>
+        <w:commentReference w:id="10"/>
       </w:r>
     </w:p>
     <w:p>
@@ -3842,7 +3844,7 @@
         </w:rPr>
         <w:t xml:space="preserve">between </w:t>
       </w:r>
-      <w:commentRangeStart w:id="10"/>
+      <w:commentRangeStart w:id="11"/>
       <w:r>
         <w:rPr>
           <w:rFonts w:ascii="Times New Roman" w:eastAsia="Times New Roman" w:hAnsi="Times New Roman" w:cs="Times New Roman"/>
@@ -3851,12 +3853,12 @@
         </w:rPr>
         <w:t xml:space="preserve">fish feeding domains </w:t>
       </w:r>
-      <w:commentRangeEnd w:id="10"/>
+      <w:commentRangeEnd w:id="11"/>
       <w:r>
         <w:rPr>
           <w:rStyle w:val="CommentReference"/>
         </w:rPr>
-        <w:commentReference w:id="10"/>
+        <w:commentReference w:id="11"/>
       </w:r>
       <w:r>
         <w:rPr>
@@ -4780,7 +4782,7 @@
         </w:rPr>
         <w:tab/>
       </w:r>
-      <w:bookmarkStart w:id="11" w:name="_Hlk48639332"/>
+      <w:bookmarkStart w:id="12" w:name="_Hlk48639332"/>
       <w:r>
         <w:rPr>
           <w:rFonts w:ascii="Times New Roman" w:eastAsia="Times New Roman" w:hAnsi="Times New Roman" w:cs="Times New Roman"/>
@@ -4886,7 +4888,7 @@
         </w:rPr>
         <w:t xml:space="preserve"> </w:t>
       </w:r>
-      <w:bookmarkEnd w:id="11"/>
+      <w:bookmarkEnd w:id="12"/>
       <w:r>
         <w:rPr>
           <w:rFonts w:ascii="Times New Roman" w:eastAsia="Times New Roman" w:hAnsi="Times New Roman" w:cs="Times New Roman"/>
@@ -4911,7 +4913,7 @@
         </w:rPr>
         <w:t xml:space="preserve">. </w:t>
       </w:r>
-      <w:bookmarkStart w:id="12" w:name="_Hlk48644323"/>
+      <w:bookmarkStart w:id="13" w:name="_Hlk48644323"/>
       <w:r>
         <w:rPr>
           <w:rFonts w:ascii="Times New Roman" w:eastAsia="Times New Roman" w:hAnsi="Times New Roman" w:cs="Times New Roman"/>
@@ -4960,7 +4962,7 @@
         </w:rPr>
         <w:t>surface feeding fishes (Table 4). However, the effect was relatively small (Table 4) and the relationship was noisy (Figure 4). It also disappeared when the analysis was repeated with only chironomids (Figure 4)</w:t>
       </w:r>
-      <w:bookmarkEnd w:id="12"/>
+      <w:bookmarkEnd w:id="13"/>
       <w:r>
         <w:rPr>
           <w:rFonts w:ascii="Times New Roman" w:eastAsia="Times New Roman" w:hAnsi="Times New Roman" w:cs="Times New Roman"/>
@@ -5009,7 +5011,7 @@
         </w:rPr>
         <w:tab/>
       </w:r>
-      <w:bookmarkStart w:id="13" w:name="_Hlk48643913"/>
+      <w:bookmarkStart w:id="14" w:name="_Hlk48643913"/>
       <w:r>
         <w:rPr>
           <w:rFonts w:ascii="Times New Roman" w:eastAsia="Times New Roman" w:hAnsi="Times New Roman" w:cs="Times New Roman"/>
@@ -5353,7 +5355,7 @@
         </w:rPr>
         <w:tab/>
       </w:r>
-      <w:bookmarkEnd w:id="13"/>
+      <w:bookmarkEnd w:id="14"/>
       <w:r>
         <w:rPr>
           <w:rFonts w:ascii="Times New Roman" w:eastAsia="Times New Roman" w:hAnsi="Times New Roman" w:cs="Times New Roman"/>
@@ -6119,7 +6121,7 @@
           <w:szCs w:val="24"/>
         </w:rPr>
       </w:pPr>
-      <w:bookmarkStart w:id="14" w:name="_Hlk48637795"/>
+      <w:bookmarkStart w:id="15" w:name="_Hlk48637795"/>
       <w:r>
         <w:rPr>
           <w:rFonts w:ascii="Times New Roman" w:eastAsia="Times New Roman" w:hAnsi="Times New Roman" w:cs="Times New Roman"/>
@@ -6530,7 +6532,7 @@
         <w:t xml:space="preserve"> </w:t>
       </w:r>
     </w:p>
-    <w:bookmarkEnd w:id="14"/>
+    <w:bookmarkEnd w:id="15"/>
     <w:p>
       <w:pPr>
         <w:spacing w:after="0" w:line="480" w:lineRule="auto"/>
@@ -6843,8 +6845,6 @@
           <w:szCs w:val="24"/>
         </w:rPr>
       </w:pPr>
-      <w:bookmarkStart w:id="15" w:name="_GoBack"/>
-      <w:bookmarkEnd w:id="15"/>
       <w:r>
         <w:rPr>
           <w:rFonts w:ascii="Times New Roman" w:eastAsia="Times New Roman" w:hAnsi="Times New Roman" w:cs="Times New Roman"/>
@@ -20325,7 +20325,7 @@
 
 <file path=word/comments.xml><?xml version="1.0" encoding="utf-8"?>
 <w:comments xmlns:wpc="http://schemas.microsoft.com/office/word/2010/wordprocessingCanvas" xmlns:cx="http://schemas.microsoft.com/office/drawing/2014/chartex" xmlns:cx1="http://schemas.microsoft.com/office/drawing/2015/9/8/chartex" xmlns:cx2="http://schemas.microsoft.com/office/drawing/2015/10/21/chartex" xmlns:cx3="http://schemas.microsoft.com/office/drawing/2016/5/9/chartex" xmlns:cx4="http://schemas.microsoft.com/office/drawing/2016/5/10/chartex" xmlns:cx5="http://schemas.microsoft.com/office/drawing/2016/5/11/chartex" xmlns:cx6="http://schemas.microsoft.com/office/drawing/2016/5/12/chartex" xmlns:cx7="http://schemas.microsoft.com/office/drawing/2016/5/13/chartex" xmlns:cx8="http://schemas.microsoft.com/office/drawing/2016/5/14/chartex" xmlns:mc="http://schemas.openxmlformats.org/markup-compatibility/2006" xmlns:aink="http://schemas.microsoft.com/office/drawing/2016/ink" xmlns:am3d="http://schemas.microsoft.com/office/drawing/2017/model3d" xmlns:o="urn:schemas-microsoft-com:office:office" xmlns:r="http://schemas.openxmlformats.org/officeDocument/2006/relationships" xmlns:m="http://schemas.openxmlformats.org/officeDocument/2006/math" xmlns:v="urn:schemas-microsoft-com:vml" xmlns:wp14="http://schemas.microsoft.com/office/word/2010/wordprocessingDrawing" xmlns:wp="http://schemas.openxmlformats.org/drawingml/2006/wordprocessingDrawing" xmlns:w10="urn:schemas-microsoft-com:office:word" xmlns:w="http://schemas.openxmlformats.org/wordprocessingml/2006/main" xmlns:w14="http://schemas.microsoft.com/office/word/2010/wordml" xmlns:w15="http://schemas.microsoft.com/office/word/2012/wordml" xmlns:w16cid="http://schemas.microsoft.com/office/word/2016/wordml/cid" xmlns:w16se="http://schemas.microsoft.com/office/word/2015/wordml/symex" xmlns:wpg="http://schemas.microsoft.com/office/word/2010/wordprocessingGroup" xmlns:wpi="http://schemas.microsoft.com/office/word/2010/wordprocessingInk" xmlns:wne="http://schemas.microsoft.com/office/word/2006/wordml" xmlns:wps="http://schemas.microsoft.com/office/word/2010/wordprocessingShape" mc:Ignorable="w14 w15 w16se w16cid wp14">
-  <w:comment w:id="9" w:author="Wesner, Jeff S" w:date="2021-03-15T22:00:00Z" w:initials="WJS">
+  <w:comment w:id="10" w:author="Wesner, Jeff S" w:date="2021-03-15T22:00:00Z" w:initials="WJS">
     <w:p>
       <w:pPr>
         <w:pStyle w:val="CommentText"/>
@@ -20341,7 +20341,7 @@
       </w:r>
     </w:p>
   </w:comment>
-  <w:comment w:id="10" w:author="Wesner, Jeff S" w:date="2021-04-14T16:33:00Z" w:initials="WJS">
+  <w:comment w:id="11" w:author="Wesner, Jeff S" w:date="2021-04-14T16:33:00Z" w:initials="WJS">
     <w:p>
       <w:pPr>
         <w:pStyle w:val="CommentText"/>
@@ -21619,21 +21619,6 @@
 </file>
 
 <file path=customXml/item1.xml><?xml version="1.0" encoding="utf-8"?>
-<p:properties xmlns:p="http://schemas.microsoft.com/office/2006/metadata/properties" xmlns:xsi="http://www.w3.org/2001/XMLSchema-instance" xmlns:pc="http://schemas.microsoft.com/office/infopath/2007/PartnerControls">
-  <documentManagement/>
-</p:properties>
-</file>
-
-<file path=customXml/item2.xml><?xml version="1.0" encoding="utf-8"?>
-<?mso-contentType ?>
-<FormTemplates xmlns="http://schemas.microsoft.com/sharepoint/v3/contenttype/forms">
-  <Display>DocumentLibraryForm</Display>
-  <Edit>DocumentLibraryForm</Edit>
-  <New>DocumentLibraryForm</New>
-</FormTemplates>
-</file>
-
-<file path=customXml/item3.xml><?xml version="1.0" encoding="utf-8"?>
 <ct:contentTypeSchema xmlns:ct="http://schemas.microsoft.com/office/2006/metadata/contentType" xmlns:ma="http://schemas.microsoft.com/office/2006/metadata/properties/metaAttributes" ct:_="" ma:_="" ma:contentTypeName="Document" ma:contentTypeID="0x01010010D08B74DB13F641A1FB2572219BFE55" ma:contentTypeVersion="15" ma:contentTypeDescription="Create a new document." ma:contentTypeScope="" ma:versionID="d72e6b404a86689d5149284bbb843f28">
   <xsd:schema xmlns:xsd="http://www.w3.org/2001/XMLSchema" xmlns:xs="http://www.w3.org/2001/XMLSchema" xmlns:p="http://schemas.microsoft.com/office/2006/metadata/properties" xmlns:ns3="26133458-dd6b-4323-9224-444c1d830d6d" xmlns:ns4="ab955a96-761f-4c96-a6fc-04b9ce4c53f5" targetNamespace="http://schemas.microsoft.com/office/2006/metadata/properties" ma:root="true" ma:fieldsID="2fd11072b5cff02776c944f38ca4696e" ns3:_="" ns4:_="">
     <xsd:import namespace="26133458-dd6b-4323-9224-444c1d830d6d"/>
@@ -21870,6 +21855,21 @@
 </ct:contentTypeSchema>
 </file>
 
+<file path=customXml/item2.xml><?xml version="1.0" encoding="utf-8"?>
+<?mso-contentType ?>
+<FormTemplates xmlns="http://schemas.microsoft.com/sharepoint/v3/contenttype/forms">
+  <Display>DocumentLibraryForm</Display>
+  <Edit>DocumentLibraryForm</Edit>
+  <New>DocumentLibraryForm</New>
+</FormTemplates>
+</file>
+
+<file path=customXml/item3.xml><?xml version="1.0" encoding="utf-8"?>
+<p:properties xmlns:p="http://schemas.microsoft.com/office/2006/metadata/properties" xmlns:xsi="http://www.w3.org/2001/XMLSchema-instance" xmlns:pc="http://schemas.microsoft.com/office/infopath/2007/PartnerControls">
+  <documentManagement/>
+</p:properties>
+</file>
+
 <file path=customXml/item4.xml><?xml version="1.0" encoding="utf-8"?>
 <go:gDocsCustomXmlDataStorage xmlns:go="http://customooxmlschemas.google.com/" xmlns:r="http://schemas.openxmlformats.org/officeDocument/2006/relationships">
   <go:docsCustomData xmlns:go="http://customooxmlschemas.google.com/" roundtripDataSignature="AMtx7mgSK7bEB2z9CC0QNgZrUaxEhA6z0A==">AMUW2mUymwLd+UEF1TmNdoi1FouuX8Y3U5dG2MZHQVikBvLP2OT7e0RAonX5q5Wqd5qlhE20Y9jnpygjg7bT8rs5cUMOztDP8+PBvBr/WuHrDJ4gnPIYFfH/om1ZxJZABdXKaYklU+3P3Sc36Ey4hCzxUusTYbqCsDzM7vKCSLIn1KRq/zH87DgGvymwiHAYUHhG6oQahKjPEFTln1UjxHNgzAXbs5lzJe0pSJb1ef4vB2PZXjPYwgM=</go:docsCustomData>
@@ -21881,23 +21881,6 @@
 </file>
 
 <file path=customXml/itemProps1.xml><?xml version="1.0" encoding="utf-8"?>
-<ds:datastoreItem xmlns:ds="http://schemas.openxmlformats.org/officeDocument/2006/customXml" ds:itemID="{C3C219FB-61D3-4B7E-B6A6-E21E44AC2146}">
-  <ds:schemaRefs>
-    <ds:schemaRef ds:uri="http://schemas.microsoft.com/office/2006/metadata/properties"/>
-    <ds:schemaRef ds:uri="http://schemas.microsoft.com/office/infopath/2007/PartnerControls"/>
-  </ds:schemaRefs>
-</ds:datastoreItem>
-</file>
-
-<file path=customXml/itemProps2.xml><?xml version="1.0" encoding="utf-8"?>
-<ds:datastoreItem xmlns:ds="http://schemas.openxmlformats.org/officeDocument/2006/customXml" ds:itemID="{38F53CD0-C204-44A6-BA84-2F3C87AF89FE}">
-  <ds:schemaRefs>
-    <ds:schemaRef ds:uri="http://schemas.microsoft.com/sharepoint/v3/contenttype/forms"/>
-  </ds:schemaRefs>
-</ds:datastoreItem>
-</file>
-
-<file path=customXml/itemProps3.xml><?xml version="1.0" encoding="utf-8"?>
 <ds:datastoreItem xmlns:ds="http://schemas.openxmlformats.org/officeDocument/2006/customXml" ds:itemID="{C99CF8B0-84D2-4FDF-9617-AAA01F308E22}">
   <ds:schemaRefs>
     <ds:schemaRef ds:uri="http://schemas.microsoft.com/office/2006/metadata/contentType"/>
@@ -21916,6 +21899,23 @@
 </ds:datastoreItem>
 </file>
 
+<file path=customXml/itemProps2.xml><?xml version="1.0" encoding="utf-8"?>
+<ds:datastoreItem xmlns:ds="http://schemas.openxmlformats.org/officeDocument/2006/customXml" ds:itemID="{38F53CD0-C204-44A6-BA84-2F3C87AF89FE}">
+  <ds:schemaRefs>
+    <ds:schemaRef ds:uri="http://schemas.microsoft.com/sharepoint/v3/contenttype/forms"/>
+  </ds:schemaRefs>
+</ds:datastoreItem>
+</file>
+
+<file path=customXml/itemProps3.xml><?xml version="1.0" encoding="utf-8"?>
+<ds:datastoreItem xmlns:ds="http://schemas.openxmlformats.org/officeDocument/2006/customXml" ds:itemID="{C3C219FB-61D3-4B7E-B6A6-E21E44AC2146}">
+  <ds:schemaRefs>
+    <ds:schemaRef ds:uri="http://schemas.microsoft.com/office/2006/metadata/properties"/>
+    <ds:schemaRef ds:uri="http://schemas.microsoft.com/office/infopath/2007/PartnerControls"/>
+  </ds:schemaRefs>
+</ds:datastoreItem>
+</file>
+
 <file path=customXml/itemProps4.xml><?xml version="1.0" encoding="utf-8"?>
 <ds:datastoreItem xmlns:ds="http://schemas.openxmlformats.org/officeDocument/2006/customXml" ds:itemID="{11111111-1234-1234-1234-123412341234}">
   <ds:schemaRefs>
@@ -21926,7 +21926,7 @@
 </file>
 
 <file path=customXml/itemProps5.xml><?xml version="1.0" encoding="utf-8"?>
-<ds:datastoreItem xmlns:ds="http://schemas.openxmlformats.org/officeDocument/2006/customXml" ds:itemID="{3B5ED3FD-E583-4B45-A1BA-B51502FA73D1}">
+<ds:datastoreItem xmlns:ds="http://schemas.openxmlformats.org/officeDocument/2006/customXml" ds:itemID="{E19E0D92-991B-4D31-AF0E-AE68AEE2DBF4}">
   <ds:schemaRefs>
     <ds:schemaRef ds:uri="http://schemas.openxmlformats.org/officeDocument/2006/bibliography"/>
   </ds:schemaRefs>

</xml_diff>